<commit_message>
Añadidos ejercicios 7 y 8, y sus respectivas notas
</commit_message>
<xml_diff>
--- a/HTML5/Notas.docx
+++ b/HTML5/Notas.docx
@@ -44,6 +44,7 @@
         <w:t>&lt;etiqueta atributo = “valor”&gt;&lt;/etiqueta&gt;</w:t>
       </w:r>
     </w:p>
+    <w:p/>
     <w:p>
       <w:pPr>
         <w:rPr>
@@ -158,6 +159,13 @@
       <w:pPr>
         <w:rPr>
           <w:rFonts w:ascii="Arial Nova" w:hAnsi="Arial Nova"/>
+        </w:rPr>
+      </w:pPr>
+    </w:p>
+    <w:p>
+      <w:pPr>
+        <w:rPr>
+          <w:rFonts w:ascii="Arial Nova" w:hAnsi="Arial Nova"/>
           <w:b/>
           <w:bCs/>
         </w:rPr>
@@ -221,6 +229,13 @@
         </w:rPr>
         <w:t xml:space="preserve">Seguir la estructura correcta de HTML para conseguir un mejor posicionamiento en buscadores web. </w:t>
       </w:r>
+    </w:p>
+    <w:p>
+      <w:pPr>
+        <w:rPr>
+          <w:rFonts w:ascii="Arial Nova" w:hAnsi="Arial Nova"/>
+        </w:rPr>
+      </w:pPr>
     </w:p>
     <w:p>
       <w:pPr>
@@ -438,6 +453,13 @@
         </w:rPr>
         <w:t>, el resto solo ocupan el espacio que necesitan.</w:t>
       </w:r>
+    </w:p>
+    <w:p>
+      <w:pPr>
+        <w:rPr>
+          <w:rFonts w:ascii="Arial Nova" w:hAnsi="Arial Nova"/>
+        </w:rPr>
+      </w:pPr>
     </w:p>
     <w:p>
       <w:pPr>
@@ -514,6 +536,7 @@
         <w:rPr>
           <w:rFonts w:ascii="Arial Nova" w:hAnsi="Arial Nova"/>
         </w:rPr>
+        <w:lastRenderedPageBreak/>
         <w:t>Locales</w:t>
       </w:r>
     </w:p>
@@ -532,7 +555,43 @@
         <w:rPr>
           <w:rFonts w:ascii="Arial Nova" w:hAnsi="Arial Nova"/>
         </w:rPr>
-        <w:t>Páginas dentro del mismo web</w:t>
+        <w:t>Páginas dentro de</w:t>
+      </w:r>
+      <w:r>
+        <w:rPr>
+          <w:rFonts w:ascii="Arial Nova" w:hAnsi="Arial Nova"/>
+        </w:rPr>
+        <w:t xml:space="preserve"> </w:t>
+      </w:r>
+      <w:r>
+        <w:rPr>
+          <w:rFonts w:ascii="Arial Nova" w:hAnsi="Arial Nova"/>
+        </w:rPr>
+        <w:t>l</w:t>
+      </w:r>
+      <w:r>
+        <w:rPr>
+          <w:rFonts w:ascii="Arial Nova" w:hAnsi="Arial Nova"/>
+        </w:rPr>
+        <w:t>a</w:t>
+      </w:r>
+      <w:r>
+        <w:rPr>
+          <w:rFonts w:ascii="Arial Nova" w:hAnsi="Arial Nova"/>
+        </w:rPr>
+        <w:t xml:space="preserve"> mism</w:t>
+      </w:r>
+      <w:r>
+        <w:rPr>
+          <w:rFonts w:ascii="Arial Nova" w:hAnsi="Arial Nova"/>
+        </w:rPr>
+        <w:t>a</w:t>
+      </w:r>
+      <w:r>
+        <w:rPr>
+          <w:rFonts w:ascii="Arial Nova" w:hAnsi="Arial Nova"/>
+        </w:rPr>
+        <w:t xml:space="preserve"> web</w:t>
       </w:r>
     </w:p>
     <w:p>
@@ -636,6 +695,116 @@
       <w:pPr>
         <w:rPr>
           <w:rFonts w:ascii="Arial Nova" w:hAnsi="Arial Nova"/>
+        </w:rPr>
+      </w:pPr>
+      <w:r>
+        <w:rPr>
+          <w:rFonts w:ascii="Arial Nova" w:hAnsi="Arial Nova"/>
+        </w:rPr>
+        <w:t>También se puede utilizar</w:t>
+      </w:r>
+      <w:r>
+        <w:rPr>
+          <w:rFonts w:ascii="Arial Nova" w:hAnsi="Arial Nova"/>
+        </w:rPr>
+        <w:t xml:space="preserve"> </w:t>
+      </w:r>
+      <w:proofErr w:type="spellStart"/>
+      <w:r>
+        <w:rPr>
+          <w:rStyle w:val="CdigoCar"/>
+        </w:rPr>
+        <w:t>href</w:t>
+      </w:r>
+      <w:proofErr w:type="spellEnd"/>
+      <w:r>
+        <w:rPr>
+          <w:rStyle w:val="CdigoCar"/>
+        </w:rPr>
+        <w:t xml:space="preserve"> </w:t>
+      </w:r>
+      <w:proofErr w:type="gramStart"/>
+      <w:r>
+        <w:rPr>
+          <w:rStyle w:val="CdigoCar"/>
+        </w:rPr>
+        <w:t>=</w:t>
+      </w:r>
+      <w:r>
+        <w:rPr>
+          <w:rStyle w:val="CdigoCar"/>
+        </w:rPr>
+        <w:t>”</w:t>
+      </w:r>
+      <w:r>
+        <w:rPr>
+          <w:rStyle w:val="CdigoCar"/>
+        </w:rPr>
+        <w:t>#</w:t>
+      </w:r>
+      <w:proofErr w:type="gramEnd"/>
+      <w:r>
+        <w:rPr>
+          <w:rStyle w:val="CdigoCar"/>
+        </w:rPr>
+        <w:t xml:space="preserve">id” </w:t>
+      </w:r>
+      <w:r>
+        <w:rPr>
+          <w:rFonts w:ascii="Arial Nova" w:hAnsi="Arial Nova"/>
+        </w:rPr>
+        <w:t xml:space="preserve">para hacer </w:t>
+      </w:r>
+      <w:proofErr w:type="spellStart"/>
+      <w:r>
+        <w:rPr>
+          <w:rFonts w:ascii="Arial Nova" w:hAnsi="Arial Nova"/>
+        </w:rPr>
+        <w:t>scroll</w:t>
+      </w:r>
+      <w:proofErr w:type="spellEnd"/>
+      <w:r>
+        <w:rPr>
+          <w:rFonts w:ascii="Arial Nova" w:hAnsi="Arial Nova"/>
+        </w:rPr>
+        <w:t xml:space="preserve"> hasta </w:t>
+      </w:r>
+      <w:r>
+        <w:rPr>
+          <w:rFonts w:ascii="Arial Nova" w:hAnsi="Arial Nova"/>
+        </w:rPr>
+        <w:t xml:space="preserve">un </w:t>
+      </w:r>
+      <w:r>
+        <w:rPr>
+          <w:rFonts w:ascii="Arial Nova" w:hAnsi="Arial Nova"/>
+        </w:rPr>
+        <w:t xml:space="preserve">elemento </w:t>
+      </w:r>
+      <w:r>
+        <w:rPr>
+          <w:rFonts w:ascii="Arial Nova" w:hAnsi="Arial Nova"/>
+        </w:rPr>
+        <w:t xml:space="preserve">identificado por un ID </w:t>
+      </w:r>
+      <w:r>
+        <w:rPr>
+          <w:rFonts w:ascii="Arial Nova" w:hAnsi="Arial Nova"/>
+        </w:rPr>
+        <w:t>dentro de una misma página.</w:t>
+      </w:r>
+    </w:p>
+    <w:p>
+      <w:pPr>
+        <w:rPr>
+          <w:rStyle w:val="CdigoCar"/>
+        </w:rPr>
+      </w:pPr>
+    </w:p>
+    <w:p>
+      <w:pPr>
+        <w:rPr>
+          <w:rFonts w:ascii="Arial Nova" w:hAnsi="Arial Nova"/>
           <w:b/>
           <w:bCs/>
         </w:rPr>
@@ -646,7 +815,6 @@
           <w:b/>
           <w:bCs/>
         </w:rPr>
-        <w:lastRenderedPageBreak/>
         <w:t>Listas</w:t>
       </w:r>
     </w:p>
@@ -792,6 +960,165 @@
       <w:pPr>
         <w:rPr>
           <w:rStyle w:val="CdigoCar"/>
+        </w:rPr>
+      </w:pPr>
+    </w:p>
+    <w:p>
+      <w:pPr>
+        <w:rPr>
+          <w:b/>
+          <w:bCs/>
+        </w:rPr>
+      </w:pPr>
+      <w:r>
+        <w:rPr>
+          <w:b/>
+          <w:bCs/>
+        </w:rPr>
+        <w:t>Multimedia</w:t>
+      </w:r>
+    </w:p>
+    <w:p>
+      <w:r>
+        <w:t>Para imágenes:</w:t>
+      </w:r>
+    </w:p>
+    <w:p>
+      <w:pPr>
+        <w:pStyle w:val="Cdigo"/>
+      </w:pPr>
+      <w:r>
+        <w:t>&lt;</w:t>
+      </w:r>
+      <w:proofErr w:type="spellStart"/>
+      <w:r>
+        <w:t>img</w:t>
+      </w:r>
+      <w:proofErr w:type="spellEnd"/>
+      <w:r>
+        <w:t xml:space="preserve"> </w:t>
+      </w:r>
+      <w:proofErr w:type="spellStart"/>
+      <w:r>
+        <w:t>src</w:t>
+      </w:r>
+      <w:proofErr w:type="spellEnd"/>
+      <w:proofErr w:type="gramStart"/>
+      <w:r>
+        <w:t>=”Ruta</w:t>
+      </w:r>
+      <w:proofErr w:type="gramEnd"/>
+      <w:r>
+        <w:t xml:space="preserve"> de la imagen”</w:t>
+      </w:r>
+      <w:r>
+        <w:t xml:space="preserve"> </w:t>
+      </w:r>
+      <w:proofErr w:type="spellStart"/>
+      <w:r>
+        <w:t>alt</w:t>
+      </w:r>
+      <w:proofErr w:type="spellEnd"/>
+      <w:r>
+        <w:t>=”Texto en caso que no se cargue”&gt;</w:t>
+      </w:r>
+    </w:p>
+    <w:p>
+      <w:r>
+        <w:t>Para vídeos:</w:t>
+      </w:r>
+    </w:p>
+    <w:p>
+      <w:pPr>
+        <w:pStyle w:val="Cdigo"/>
+      </w:pPr>
+      <w:r>
+        <w:t xml:space="preserve">&lt;video </w:t>
+      </w:r>
+      <w:proofErr w:type="spellStart"/>
+      <w:r>
+        <w:t>src</w:t>
+      </w:r>
+      <w:proofErr w:type="spellEnd"/>
+      <w:proofErr w:type="gramStart"/>
+      <w:r>
+        <w:t>=”Ruta</w:t>
+      </w:r>
+      <w:proofErr w:type="gramEnd"/>
+      <w:r>
+        <w:t xml:space="preserve"> del vídeo” </w:t>
+      </w:r>
+      <w:proofErr w:type="spellStart"/>
+      <w:r>
+        <w:t>controls</w:t>
+      </w:r>
+      <w:proofErr w:type="spellEnd"/>
+      <w:r>
+        <w:t>&gt;&lt;/video&gt;</w:t>
+      </w:r>
+    </w:p>
+    <w:p>
+      <w:r>
+        <w:t xml:space="preserve">El atributo </w:t>
+      </w:r>
+      <w:proofErr w:type="spellStart"/>
+      <w:r>
+        <w:rPr>
+          <w:i/>
+          <w:iCs/>
+        </w:rPr>
+        <w:t>controls</w:t>
+      </w:r>
+      <w:proofErr w:type="spellEnd"/>
+      <w:r>
+        <w:t xml:space="preserve"> </w:t>
+      </w:r>
+      <w:proofErr w:type="spellStart"/>
+      <w:r>
+        <w:t>indíca</w:t>
+      </w:r>
+      <w:proofErr w:type="spellEnd"/>
+      <w:r>
+        <w:t xml:space="preserve"> al navegador si debe o no mostrar los controles de reproducción</w:t>
+      </w:r>
+    </w:p>
+    <w:p>
+      <w:r>
+        <w:t>Para audios:</w:t>
+      </w:r>
+    </w:p>
+    <w:p>
+      <w:pPr>
+        <w:pStyle w:val="Cdigo"/>
+      </w:pPr>
+      <w:r>
+        <w:t xml:space="preserve">&lt;audio </w:t>
+      </w:r>
+      <w:proofErr w:type="spellStart"/>
+      <w:r>
+        <w:t>src</w:t>
+      </w:r>
+      <w:proofErr w:type="spellEnd"/>
+      <w:proofErr w:type="gramStart"/>
+      <w:r>
+        <w:t>=”Ruta</w:t>
+      </w:r>
+      <w:proofErr w:type="gramEnd"/>
+      <w:r>
+        <w:t xml:space="preserve"> del audio” </w:t>
+      </w:r>
+      <w:proofErr w:type="spellStart"/>
+      <w:r>
+        <w:t>controls</w:t>
+      </w:r>
+      <w:proofErr w:type="spellEnd"/>
+      <w:r>
+        <w:t>&gt;</w:t>
+      </w:r>
+    </w:p>
+    <w:p>
+      <w:pPr>
+        <w:rPr>
           <w:b/>
           <w:bCs/>
         </w:rPr>
@@ -882,6 +1209,7 @@
       </w:pPr>
       <w:proofErr w:type="spellStart"/>
       <w:r>
+        <w:lastRenderedPageBreak/>
         <w:t>password</w:t>
       </w:r>
       <w:proofErr w:type="spellEnd"/>
@@ -1011,6 +1339,512 @@
       <w:proofErr w:type="spellEnd"/>
     </w:p>
     <w:p/>
+    <w:p>
+      <w:pPr>
+        <w:rPr>
+          <w:b/>
+          <w:bCs/>
+        </w:rPr>
+      </w:pPr>
+      <w:r>
+        <w:rPr>
+          <w:b/>
+          <w:bCs/>
+        </w:rPr>
+        <w:t>Secciones y navegación</w:t>
+      </w:r>
+    </w:p>
+    <w:p>
+      <w:r>
+        <w:t>A continuación, se presentan ordenadas las secciones más comunes que suelen tener las páginas web.</w:t>
+      </w:r>
+    </w:p>
+    <w:p>
+      <w:pPr>
+        <w:pStyle w:val="Cdigo"/>
+      </w:pPr>
+      <w:r>
+        <w:t>&lt;head&gt;</w:t>
+      </w:r>
+    </w:p>
+    <w:p>
+      <w:pPr>
+        <w:pStyle w:val="Cdigo"/>
+      </w:pPr>
+      <w:r>
+        <w:tab/>
+        <w:t>&lt;/</w:t>
+      </w:r>
+      <w:proofErr w:type="spellStart"/>
+      <w:r>
+        <w:t>title</w:t>
+      </w:r>
+      <w:proofErr w:type="spellEnd"/>
+      <w:r>
+        <w:t>&gt;</w:t>
+      </w:r>
+    </w:p>
+    <w:p>
+      <w:pPr>
+        <w:pStyle w:val="Cdigo"/>
+      </w:pPr>
+      <w:r>
+        <w:t>&lt;</w:t>
+      </w:r>
+      <w:proofErr w:type="spellStart"/>
+      <w:r>
+        <w:t>body</w:t>
+      </w:r>
+      <w:proofErr w:type="spellEnd"/>
+      <w:r>
+        <w:t>&gt;</w:t>
+      </w:r>
+    </w:p>
+    <w:p>
+      <w:pPr>
+        <w:pStyle w:val="Cdigo"/>
+      </w:pPr>
+      <w:r>
+        <w:tab/>
+        <w:t>&lt;</w:t>
+      </w:r>
+      <w:proofErr w:type="spellStart"/>
+      <w:r>
+        <w:t>header</w:t>
+      </w:r>
+      <w:proofErr w:type="spellEnd"/>
+      <w:r>
+        <w:t>&gt;</w:t>
+      </w:r>
+    </w:p>
+    <w:p>
+      <w:pPr>
+        <w:pStyle w:val="Cdigo"/>
+      </w:pPr>
+      <w:r>
+        <w:tab/>
+      </w:r>
+      <w:r>
+        <w:tab/>
+        <w:t>&lt;</w:t>
+      </w:r>
+      <w:proofErr w:type="spellStart"/>
+      <w:r>
+        <w:t>nav</w:t>
+      </w:r>
+      <w:proofErr w:type="spellEnd"/>
+      <w:r>
+        <w:t>&gt; &lt;/</w:t>
+      </w:r>
+      <w:proofErr w:type="spellStart"/>
+      <w:r>
+        <w:t>nav</w:t>
+      </w:r>
+      <w:proofErr w:type="spellEnd"/>
+      <w:r>
+        <w:t>&gt;</w:t>
+      </w:r>
+    </w:p>
+    <w:p>
+      <w:pPr>
+        <w:pStyle w:val="Cdigo"/>
+      </w:pPr>
+      <w:r>
+        <w:tab/>
+        <w:t>&lt;/</w:t>
+      </w:r>
+      <w:proofErr w:type="spellStart"/>
+      <w:r>
+        <w:t>header</w:t>
+      </w:r>
+      <w:proofErr w:type="spellEnd"/>
+      <w:r>
+        <w:t>&gt;</w:t>
+      </w:r>
+    </w:p>
+    <w:p>
+      <w:pPr>
+        <w:pStyle w:val="Cdigo"/>
+      </w:pPr>
+      <w:r>
+        <w:tab/>
+        <w:t>&lt;</w:t>
+      </w:r>
+      <w:proofErr w:type="spellStart"/>
+      <w:r>
+        <w:t>article</w:t>
+      </w:r>
+      <w:proofErr w:type="spellEnd"/>
+      <w:r>
+        <w:t>&gt;</w:t>
+      </w:r>
+    </w:p>
+    <w:p>
+      <w:pPr>
+        <w:pStyle w:val="Cdigo"/>
+      </w:pPr>
+      <w:r>
+        <w:tab/>
+      </w:r>
+      <w:r>
+        <w:tab/>
+        <w:t>&lt;</w:t>
+      </w:r>
+      <w:proofErr w:type="spellStart"/>
+      <w:r>
+        <w:t>section</w:t>
+      </w:r>
+      <w:proofErr w:type="spellEnd"/>
+      <w:r>
+        <w:t>&gt; &lt;/</w:t>
+      </w:r>
+      <w:proofErr w:type="spellStart"/>
+      <w:r>
+        <w:t>section</w:t>
+      </w:r>
+      <w:proofErr w:type="spellEnd"/>
+      <w:r>
+        <w:t>&gt;</w:t>
+      </w:r>
+    </w:p>
+    <w:p>
+      <w:pPr>
+        <w:pStyle w:val="Cdigo"/>
+      </w:pPr>
+      <w:r>
+        <w:tab/>
+        <w:t>&lt;/</w:t>
+      </w:r>
+      <w:proofErr w:type="spellStart"/>
+      <w:r>
+        <w:t>article</w:t>
+      </w:r>
+      <w:proofErr w:type="spellEnd"/>
+      <w:r>
+        <w:t>&gt;</w:t>
+      </w:r>
+    </w:p>
+    <w:p>
+      <w:pPr>
+        <w:pStyle w:val="Cdigo"/>
+      </w:pPr>
+      <w:r>
+        <w:tab/>
+        <w:t>&lt;aside&gt; &lt;/aside&gt;</w:t>
+      </w:r>
+    </w:p>
+    <w:p>
+      <w:pPr>
+        <w:pStyle w:val="Cdigo"/>
+      </w:pPr>
+      <w:r>
+        <w:tab/>
+        <w:t>&lt;</w:t>
+      </w:r>
+      <w:proofErr w:type="spellStart"/>
+      <w:r>
+        <w:t>footer</w:t>
+      </w:r>
+      <w:proofErr w:type="spellEnd"/>
+      <w:r>
+        <w:t>&gt; &lt;/</w:t>
+      </w:r>
+      <w:proofErr w:type="spellStart"/>
+      <w:r>
+        <w:t>footer</w:t>
+      </w:r>
+      <w:proofErr w:type="spellEnd"/>
+      <w:r>
+        <w:t>&gt;</w:t>
+      </w:r>
+    </w:p>
+    <w:p>
+      <w:pPr>
+        <w:pStyle w:val="Cdigo"/>
+      </w:pPr>
+      <w:r>
+        <w:t>&lt;/</w:t>
+      </w:r>
+      <w:proofErr w:type="spellStart"/>
+      <w:r>
+        <w:t>body</w:t>
+      </w:r>
+      <w:proofErr w:type="spellEnd"/>
+      <w:r>
+        <w:t>&gt;</w:t>
+      </w:r>
+    </w:p>
+    <w:p/>
+    <w:p>
+      <w:pPr>
+        <w:rPr>
+          <w:b/>
+          <w:bCs/>
+        </w:rPr>
+      </w:pPr>
+      <w:r>
+        <w:rPr>
+          <w:b/>
+          <w:bCs/>
+        </w:rPr>
+        <w:t>Tablas</w:t>
+      </w:r>
+    </w:p>
+    <w:p>
+      <w:pPr>
+        <w:pStyle w:val="Cdigo"/>
+      </w:pPr>
+      <w:r>
+        <w:t>&lt;table&gt;</w:t>
+      </w:r>
+    </w:p>
+    <w:p>
+      <w:r>
+        <w:t>Se dividen en filas y columnas:</w:t>
+      </w:r>
+    </w:p>
+    <w:p>
+      <w:pPr>
+        <w:pStyle w:val="Cdigo"/>
+        <w:numPr>
+          <w:ilvl w:val="0"/>
+          <w:numId w:val="9"/>
+        </w:numPr>
+      </w:pPr>
+      <w:r>
+        <w:lastRenderedPageBreak/>
+        <w:t>&lt;</w:t>
+      </w:r>
+      <w:proofErr w:type="spellStart"/>
+      <w:r>
+        <w:t>tr</w:t>
+      </w:r>
+      <w:proofErr w:type="spellEnd"/>
+      <w:r>
+        <w:t>&gt; - Filas</w:t>
+      </w:r>
+    </w:p>
+    <w:p>
+      <w:pPr>
+        <w:pStyle w:val="Cdigo"/>
+        <w:numPr>
+          <w:ilvl w:val="0"/>
+          <w:numId w:val="9"/>
+        </w:numPr>
+      </w:pPr>
+      <w:r>
+        <w:t>&lt;</w:t>
+      </w:r>
+      <w:proofErr w:type="spellStart"/>
+      <w:r>
+        <w:t>td</w:t>
+      </w:r>
+      <w:proofErr w:type="spellEnd"/>
+      <w:r>
+        <w:t>&gt; - Columnas</w:t>
+      </w:r>
+    </w:p>
+    <w:p/>
+    <w:p>
+      <w:pPr>
+        <w:rPr>
+          <w:b/>
+          <w:bCs/>
+        </w:rPr>
+      </w:pPr>
+      <w:r>
+        <w:rPr>
+          <w:b/>
+          <w:bCs/>
+        </w:rPr>
+        <w:t>Ícono de la página</w:t>
+      </w:r>
+    </w:p>
+    <w:p>
+      <w:r>
+        <w:t xml:space="preserve">Utilizamos la etiqueta </w:t>
+      </w:r>
+      <w:r>
+        <w:rPr>
+          <w:rStyle w:val="CdigoCar"/>
+        </w:rPr>
+        <w:t xml:space="preserve">&lt;link </w:t>
+      </w:r>
+      <w:proofErr w:type="spellStart"/>
+      <w:r>
+        <w:rPr>
+          <w:rStyle w:val="CdigoCar"/>
+        </w:rPr>
+        <w:t>rel</w:t>
+      </w:r>
+      <w:proofErr w:type="spellEnd"/>
+      <w:proofErr w:type="gramStart"/>
+      <w:r>
+        <w:rPr>
+          <w:rStyle w:val="CdigoCar"/>
+        </w:rPr>
+        <w:t>=”</w:t>
+      </w:r>
+      <w:proofErr w:type="spellStart"/>
+      <w:r>
+        <w:rPr>
+          <w:rStyle w:val="CdigoCar"/>
+        </w:rPr>
+        <w:t>icon</w:t>
+      </w:r>
+      <w:proofErr w:type="spellEnd"/>
+      <w:proofErr w:type="gramEnd"/>
+      <w:r>
+        <w:rPr>
+          <w:rStyle w:val="CdigoCar"/>
+        </w:rPr>
+        <w:t xml:space="preserve">” </w:t>
+      </w:r>
+      <w:proofErr w:type="spellStart"/>
+      <w:r>
+        <w:rPr>
+          <w:rStyle w:val="CdigoCar"/>
+        </w:rPr>
+        <w:t>href</w:t>
+      </w:r>
+      <w:proofErr w:type="spellEnd"/>
+      <w:r>
+        <w:rPr>
+          <w:rStyle w:val="CdigoCar"/>
+        </w:rPr>
+        <w:t>=”Ruta del ícono”&gt;</w:t>
+      </w:r>
+      <w:r>
+        <w:t xml:space="preserve"> dentro de </w:t>
+      </w:r>
+      <w:r>
+        <w:rPr>
+          <w:rStyle w:val="CdigoCar"/>
+        </w:rPr>
+        <w:t>&lt;head&gt;</w:t>
+      </w:r>
+      <w:r>
+        <w:t xml:space="preserve"> para asignarle un ícono a la página web.</w:t>
+      </w:r>
+    </w:p>
+    <w:p/>
+    <w:p>
+      <w:pPr>
+        <w:rPr>
+          <w:b/>
+          <w:bCs/>
+        </w:rPr>
+      </w:pPr>
+      <w:r>
+        <w:rPr>
+          <w:b/>
+          <w:bCs/>
+        </w:rPr>
+        <w:t>Errores comunes</w:t>
+      </w:r>
+    </w:p>
+    <w:p>
+      <w:pPr>
+        <w:pStyle w:val="Prrafodelista"/>
+        <w:numPr>
+          <w:ilvl w:val="0"/>
+          <w:numId w:val="10"/>
+        </w:numPr>
+        <w:rPr>
+          <w:b/>
+          <w:bCs/>
+        </w:rPr>
+      </w:pPr>
+      <w:r>
+        <w:t>Intentar hacer que el HTML de una página se vea visualmente atractivo</w:t>
+      </w:r>
+      <w:r>
+        <w:t>.</w:t>
+      </w:r>
+    </w:p>
+    <w:p>
+      <w:pPr>
+        <w:pStyle w:val="Prrafodelista"/>
+        <w:numPr>
+          <w:ilvl w:val="1"/>
+          <w:numId w:val="10"/>
+        </w:numPr>
+        <w:rPr>
+          <w:b/>
+          <w:bCs/>
+        </w:rPr>
+      </w:pPr>
+      <w:r>
+        <w:t>Esta no es la función de HTML, usar CSS en su lugar</w:t>
+      </w:r>
+      <w:r>
+        <w:t>.</w:t>
+      </w:r>
+    </w:p>
+    <w:p>
+      <w:pPr>
+        <w:pStyle w:val="Prrafodelista"/>
+        <w:numPr>
+          <w:ilvl w:val="0"/>
+          <w:numId w:val="10"/>
+        </w:numPr>
+        <w:rPr>
+          <w:b/>
+          <w:bCs/>
+        </w:rPr>
+      </w:pPr>
+      <w:r>
+        <w:t>Utilizar etiquetas obsoletas.</w:t>
+      </w:r>
+    </w:p>
+    <w:p>
+      <w:pPr>
+        <w:pStyle w:val="Prrafodelista"/>
+        <w:numPr>
+          <w:ilvl w:val="1"/>
+          <w:numId w:val="10"/>
+        </w:numPr>
+        <w:rPr>
+          <w:b/>
+          <w:bCs/>
+        </w:rPr>
+      </w:pPr>
+      <w:r>
+        <w:t>Los buscadores web penalizan en posicionamiento a las páginas que utilizan etiquetas obsoletas.</w:t>
+      </w:r>
+    </w:p>
+    <w:p>
+      <w:pPr>
+        <w:pStyle w:val="Prrafodelista"/>
+        <w:numPr>
+          <w:ilvl w:val="0"/>
+          <w:numId w:val="10"/>
+        </w:numPr>
+        <w:rPr>
+          <w:b/>
+          <w:bCs/>
+        </w:rPr>
+      </w:pPr>
+      <w:r>
+        <w:t>Hacer uso incorrecto de la semántica de HTML.</w:t>
+      </w:r>
+    </w:p>
+    <w:p>
+      <w:pPr>
+        <w:pStyle w:val="Prrafodelista"/>
+        <w:numPr>
+          <w:ilvl w:val="0"/>
+          <w:numId w:val="10"/>
+        </w:numPr>
+        <w:rPr>
+          <w:b/>
+          <w:bCs/>
+        </w:rPr>
+      </w:pPr>
+      <w:r>
+        <w:t>Mezclar múltiples lenguajes de programación en un mismo archivo.</w:t>
+      </w:r>
+    </w:p>
     <w:sectPr>
       <w:headerReference w:type="default" r:id="rId7"/>
       <w:pgSz w:w="12240" w:h="15840"/>
@@ -1321,6 +2155,119 @@
     </w:lvl>
   </w:abstractNum>
   <w:abstractNum w:abstractNumId="2" w15:restartNumberingAfterBreak="0">
+    <w:nsid w:val="09261F8C"/>
+    <w:multiLevelType w:val="hybridMultilevel"/>
+    <w:tmpl w:val="FD24E846"/>
+    <w:lvl w:ilvl="0" w:tplc="080A0001">
+      <w:start w:val="1"/>
+      <w:numFmt w:val="bullet"/>
+      <w:lvlText w:val=""/>
+      <w:lvlJc w:val="left"/>
+      <w:pPr>
+        <w:ind w:left="720" w:hanging="360"/>
+      </w:pPr>
+      <w:rPr>
+        <w:rFonts w:ascii="Symbol" w:hAnsi="Symbol" w:hint="default"/>
+      </w:rPr>
+    </w:lvl>
+    <w:lvl w:ilvl="1" w:tplc="080A0003" w:tentative="1">
+      <w:start w:val="1"/>
+      <w:numFmt w:val="bullet"/>
+      <w:lvlText w:val="o"/>
+      <w:lvlJc w:val="left"/>
+      <w:pPr>
+        <w:ind w:left="1440" w:hanging="360"/>
+      </w:pPr>
+      <w:rPr>
+        <w:rFonts w:ascii="Courier New" w:hAnsi="Courier New" w:cs="Courier New" w:hint="default"/>
+      </w:rPr>
+    </w:lvl>
+    <w:lvl w:ilvl="2" w:tplc="080A0005" w:tentative="1">
+      <w:start w:val="1"/>
+      <w:numFmt w:val="bullet"/>
+      <w:lvlText w:val=""/>
+      <w:lvlJc w:val="left"/>
+      <w:pPr>
+        <w:ind w:left="2160" w:hanging="360"/>
+      </w:pPr>
+      <w:rPr>
+        <w:rFonts w:ascii="Wingdings" w:hAnsi="Wingdings" w:hint="default"/>
+      </w:rPr>
+    </w:lvl>
+    <w:lvl w:ilvl="3" w:tplc="080A0001" w:tentative="1">
+      <w:start w:val="1"/>
+      <w:numFmt w:val="bullet"/>
+      <w:lvlText w:val=""/>
+      <w:lvlJc w:val="left"/>
+      <w:pPr>
+        <w:ind w:left="2880" w:hanging="360"/>
+      </w:pPr>
+      <w:rPr>
+        <w:rFonts w:ascii="Symbol" w:hAnsi="Symbol" w:hint="default"/>
+      </w:rPr>
+    </w:lvl>
+    <w:lvl w:ilvl="4" w:tplc="080A0003" w:tentative="1">
+      <w:start w:val="1"/>
+      <w:numFmt w:val="bullet"/>
+      <w:lvlText w:val="o"/>
+      <w:lvlJc w:val="left"/>
+      <w:pPr>
+        <w:ind w:left="3600" w:hanging="360"/>
+      </w:pPr>
+      <w:rPr>
+        <w:rFonts w:ascii="Courier New" w:hAnsi="Courier New" w:cs="Courier New" w:hint="default"/>
+      </w:rPr>
+    </w:lvl>
+    <w:lvl w:ilvl="5" w:tplc="080A0005" w:tentative="1">
+      <w:start w:val="1"/>
+      <w:numFmt w:val="bullet"/>
+      <w:lvlText w:val=""/>
+      <w:lvlJc w:val="left"/>
+      <w:pPr>
+        <w:ind w:left="4320" w:hanging="360"/>
+      </w:pPr>
+      <w:rPr>
+        <w:rFonts w:ascii="Wingdings" w:hAnsi="Wingdings" w:hint="default"/>
+      </w:rPr>
+    </w:lvl>
+    <w:lvl w:ilvl="6" w:tplc="080A0001" w:tentative="1">
+      <w:start w:val="1"/>
+      <w:numFmt w:val="bullet"/>
+      <w:lvlText w:val=""/>
+      <w:lvlJc w:val="left"/>
+      <w:pPr>
+        <w:ind w:left="5040" w:hanging="360"/>
+      </w:pPr>
+      <w:rPr>
+        <w:rFonts w:ascii="Symbol" w:hAnsi="Symbol" w:hint="default"/>
+      </w:rPr>
+    </w:lvl>
+    <w:lvl w:ilvl="7" w:tplc="080A0003" w:tentative="1">
+      <w:start w:val="1"/>
+      <w:numFmt w:val="bullet"/>
+      <w:lvlText w:val="o"/>
+      <w:lvlJc w:val="left"/>
+      <w:pPr>
+        <w:ind w:left="5760" w:hanging="360"/>
+      </w:pPr>
+      <w:rPr>
+        <w:rFonts w:ascii="Courier New" w:hAnsi="Courier New" w:cs="Courier New" w:hint="default"/>
+      </w:rPr>
+    </w:lvl>
+    <w:lvl w:ilvl="8" w:tplc="080A0005" w:tentative="1">
+      <w:start w:val="1"/>
+      <w:numFmt w:val="bullet"/>
+      <w:lvlText w:val=""/>
+      <w:lvlJc w:val="left"/>
+      <w:pPr>
+        <w:ind w:left="6480" w:hanging="360"/>
+      </w:pPr>
+      <w:rPr>
+        <w:rFonts w:ascii="Wingdings" w:hAnsi="Wingdings" w:hint="default"/>
+      </w:rPr>
+    </w:lvl>
+  </w:abstractNum>
+  <w:abstractNum w:abstractNumId="3" w15:restartNumberingAfterBreak="0">
     <w:nsid w:val="14EA1B6B"/>
     <w:multiLevelType w:val="hybridMultilevel"/>
     <w:tmpl w:val="1194DA32"/>
@@ -1433,7 +2380,7 @@
       </w:rPr>
     </w:lvl>
   </w:abstractNum>
-  <w:abstractNum w:abstractNumId="3" w15:restartNumberingAfterBreak="0">
+  <w:abstractNum w:abstractNumId="4" w15:restartNumberingAfterBreak="0">
     <w:nsid w:val="24F04D79"/>
     <w:multiLevelType w:val="hybridMultilevel"/>
     <w:tmpl w:val="222EBD72"/>
@@ -1546,7 +2493,7 @@
       </w:rPr>
     </w:lvl>
   </w:abstractNum>
-  <w:abstractNum w:abstractNumId="4" w15:restartNumberingAfterBreak="0">
+  <w:abstractNum w:abstractNumId="5" w15:restartNumberingAfterBreak="0">
     <w:nsid w:val="27F47EFB"/>
     <w:multiLevelType w:val="hybridMultilevel"/>
     <w:tmpl w:val="8E2C969C"/>
@@ -1659,7 +2606,120 @@
       </w:rPr>
     </w:lvl>
   </w:abstractNum>
-  <w:abstractNum w:abstractNumId="5" w15:restartNumberingAfterBreak="0">
+  <w:abstractNum w:abstractNumId="6" w15:restartNumberingAfterBreak="0">
+    <w:nsid w:val="28004352"/>
+    <w:multiLevelType w:val="hybridMultilevel"/>
+    <w:tmpl w:val="CD140DD6"/>
+    <w:lvl w:ilvl="0" w:tplc="080A0001">
+      <w:start w:val="1"/>
+      <w:numFmt w:val="bullet"/>
+      <w:lvlText w:val=""/>
+      <w:lvlJc w:val="left"/>
+      <w:pPr>
+        <w:ind w:left="720" w:hanging="360"/>
+      </w:pPr>
+      <w:rPr>
+        <w:rFonts w:ascii="Symbol" w:hAnsi="Symbol" w:hint="default"/>
+      </w:rPr>
+    </w:lvl>
+    <w:lvl w:ilvl="1" w:tplc="080A0003">
+      <w:start w:val="1"/>
+      <w:numFmt w:val="bullet"/>
+      <w:lvlText w:val="o"/>
+      <w:lvlJc w:val="left"/>
+      <w:pPr>
+        <w:ind w:left="1440" w:hanging="360"/>
+      </w:pPr>
+      <w:rPr>
+        <w:rFonts w:ascii="Courier New" w:hAnsi="Courier New" w:cs="Courier New" w:hint="default"/>
+      </w:rPr>
+    </w:lvl>
+    <w:lvl w:ilvl="2" w:tplc="080A0005" w:tentative="1">
+      <w:start w:val="1"/>
+      <w:numFmt w:val="bullet"/>
+      <w:lvlText w:val=""/>
+      <w:lvlJc w:val="left"/>
+      <w:pPr>
+        <w:ind w:left="2160" w:hanging="360"/>
+      </w:pPr>
+      <w:rPr>
+        <w:rFonts w:ascii="Wingdings" w:hAnsi="Wingdings" w:hint="default"/>
+      </w:rPr>
+    </w:lvl>
+    <w:lvl w:ilvl="3" w:tplc="080A0001" w:tentative="1">
+      <w:start w:val="1"/>
+      <w:numFmt w:val="bullet"/>
+      <w:lvlText w:val=""/>
+      <w:lvlJc w:val="left"/>
+      <w:pPr>
+        <w:ind w:left="2880" w:hanging="360"/>
+      </w:pPr>
+      <w:rPr>
+        <w:rFonts w:ascii="Symbol" w:hAnsi="Symbol" w:hint="default"/>
+      </w:rPr>
+    </w:lvl>
+    <w:lvl w:ilvl="4" w:tplc="080A0003" w:tentative="1">
+      <w:start w:val="1"/>
+      <w:numFmt w:val="bullet"/>
+      <w:lvlText w:val="o"/>
+      <w:lvlJc w:val="left"/>
+      <w:pPr>
+        <w:ind w:left="3600" w:hanging="360"/>
+      </w:pPr>
+      <w:rPr>
+        <w:rFonts w:ascii="Courier New" w:hAnsi="Courier New" w:cs="Courier New" w:hint="default"/>
+      </w:rPr>
+    </w:lvl>
+    <w:lvl w:ilvl="5" w:tplc="080A0005" w:tentative="1">
+      <w:start w:val="1"/>
+      <w:numFmt w:val="bullet"/>
+      <w:lvlText w:val=""/>
+      <w:lvlJc w:val="left"/>
+      <w:pPr>
+        <w:ind w:left="4320" w:hanging="360"/>
+      </w:pPr>
+      <w:rPr>
+        <w:rFonts w:ascii="Wingdings" w:hAnsi="Wingdings" w:hint="default"/>
+      </w:rPr>
+    </w:lvl>
+    <w:lvl w:ilvl="6" w:tplc="080A0001" w:tentative="1">
+      <w:start w:val="1"/>
+      <w:numFmt w:val="bullet"/>
+      <w:lvlText w:val=""/>
+      <w:lvlJc w:val="left"/>
+      <w:pPr>
+        <w:ind w:left="5040" w:hanging="360"/>
+      </w:pPr>
+      <w:rPr>
+        <w:rFonts w:ascii="Symbol" w:hAnsi="Symbol" w:hint="default"/>
+      </w:rPr>
+    </w:lvl>
+    <w:lvl w:ilvl="7" w:tplc="080A0003" w:tentative="1">
+      <w:start w:val="1"/>
+      <w:numFmt w:val="bullet"/>
+      <w:lvlText w:val="o"/>
+      <w:lvlJc w:val="left"/>
+      <w:pPr>
+        <w:ind w:left="5760" w:hanging="360"/>
+      </w:pPr>
+      <w:rPr>
+        <w:rFonts w:ascii="Courier New" w:hAnsi="Courier New" w:cs="Courier New" w:hint="default"/>
+      </w:rPr>
+    </w:lvl>
+    <w:lvl w:ilvl="8" w:tplc="080A0005" w:tentative="1">
+      <w:start w:val="1"/>
+      <w:numFmt w:val="bullet"/>
+      <w:lvlText w:val=""/>
+      <w:lvlJc w:val="left"/>
+      <w:pPr>
+        <w:ind w:left="6480" w:hanging="360"/>
+      </w:pPr>
+      <w:rPr>
+        <w:rFonts w:ascii="Wingdings" w:hAnsi="Wingdings" w:hint="default"/>
+      </w:rPr>
+    </w:lvl>
+  </w:abstractNum>
+  <w:abstractNum w:abstractNumId="7" w15:restartNumberingAfterBreak="0">
     <w:nsid w:val="45A51083"/>
     <w:multiLevelType w:val="hybridMultilevel"/>
     <w:tmpl w:val="49E89BF6"/>
@@ -1772,7 +2832,7 @@
       </w:rPr>
     </w:lvl>
   </w:abstractNum>
-  <w:abstractNum w:abstractNumId="6" w15:restartNumberingAfterBreak="0">
+  <w:abstractNum w:abstractNumId="8" w15:restartNumberingAfterBreak="0">
     <w:nsid w:val="57D83E09"/>
     <w:multiLevelType w:val="hybridMultilevel"/>
     <w:tmpl w:val="1C08AFBC"/>
@@ -1885,7 +2945,7 @@
       </w:rPr>
     </w:lvl>
   </w:abstractNum>
-  <w:abstractNum w:abstractNumId="7" w15:restartNumberingAfterBreak="0">
+  <w:abstractNum w:abstractNumId="9" w15:restartNumberingAfterBreak="0">
     <w:nsid w:val="63866067"/>
     <w:multiLevelType w:val="hybridMultilevel"/>
     <w:tmpl w:val="1CCC2FC6"/>
@@ -2002,25 +3062,31 @@
     <w:abstractNumId w:val="0"/>
   </w:num>
   <w:num w:numId="2" w16cid:durableId="1583367069">
-    <w:abstractNumId w:val="2"/>
+    <w:abstractNumId w:val="3"/>
   </w:num>
   <w:num w:numId="3" w16cid:durableId="1741976075">
     <w:abstractNumId w:val="1"/>
   </w:num>
   <w:num w:numId="4" w16cid:durableId="1567960284">
+    <w:abstractNumId w:val="5"/>
+  </w:num>
+  <w:num w:numId="5" w16cid:durableId="1695617497">
+    <w:abstractNumId w:val="8"/>
+  </w:num>
+  <w:num w:numId="6" w16cid:durableId="549414937">
+    <w:abstractNumId w:val="9"/>
+  </w:num>
+  <w:num w:numId="7" w16cid:durableId="20521990">
+    <w:abstractNumId w:val="7"/>
+  </w:num>
+  <w:num w:numId="8" w16cid:durableId="2108305261">
     <w:abstractNumId w:val="4"/>
   </w:num>
-  <w:num w:numId="5" w16cid:durableId="1695617497">
+  <w:num w:numId="9" w16cid:durableId="953555078">
+    <w:abstractNumId w:val="2"/>
+  </w:num>
+  <w:num w:numId="10" w16cid:durableId="1342312499">
     <w:abstractNumId w:val="6"/>
-  </w:num>
-  <w:num w:numId="6" w16cid:durableId="549414937">
-    <w:abstractNumId w:val="7"/>
-  </w:num>
-  <w:num w:numId="7" w16cid:durableId="20521990">
-    <w:abstractNumId w:val="5"/>
-  </w:num>
-  <w:num w:numId="8" w16cid:durableId="2108305261">
-    <w:abstractNumId w:val="3"/>
   </w:num>
 </w:numbering>
 </file>

</xml_diff>

<commit_message>
Añadidos ejercicios 1 a 7 de CSS y sus respectivas notas
</commit_message>
<xml_diff>
--- a/HTML5/Notas.docx
+++ b/HTML5/Notas.docx
@@ -676,78 +676,62 @@
         </w:rPr>
         <w:t xml:space="preserve">Para abrir el enlace en una nueva pestaña, hay que agregar el atributo </w:t>
       </w:r>
-      <w:proofErr w:type="gramStart"/>
       <w:r>
         <w:rPr>
           <w:rStyle w:val="CdigoCar"/>
         </w:rPr>
-        <w:t>target</w:t>
-      </w:r>
-      <w:proofErr w:type="gramEnd"/>
+        <w:t>target="_BLANK"</w:t>
+      </w:r>
+    </w:p>
+    <w:p>
+      <w:pPr>
+        <w:rPr>
+          <w:rFonts w:ascii="Arial Nova" w:hAnsi="Arial Nova"/>
+        </w:rPr>
+      </w:pPr>
+      <w:r>
+        <w:rPr>
+          <w:rFonts w:ascii="Arial Nova" w:hAnsi="Arial Nova"/>
+        </w:rPr>
+        <w:t>También se puede utilizar</w:t>
+      </w:r>
+      <w:r>
+        <w:rPr>
+          <w:rFonts w:ascii="Arial Nova" w:hAnsi="Arial Nova"/>
+        </w:rPr>
+        <w:t xml:space="preserve"> </w:t>
+      </w:r>
+      <w:proofErr w:type="spellStart"/>
       <w:r>
         <w:rPr>
           <w:rStyle w:val="CdigoCar"/>
         </w:rPr>
-        <w:t>="_BLANK"</w:t>
-      </w:r>
-    </w:p>
-    <w:p>
-      <w:pPr>
-        <w:rPr>
-          <w:rFonts w:ascii="Arial Nova" w:hAnsi="Arial Nova"/>
-        </w:rPr>
-      </w:pPr>
-      <w:r>
-        <w:rPr>
-          <w:rFonts w:ascii="Arial Nova" w:hAnsi="Arial Nova"/>
-        </w:rPr>
-        <w:t>También se puede utilizar</w:t>
-      </w:r>
-      <w:r>
-        <w:rPr>
-          <w:rFonts w:ascii="Arial Nova" w:hAnsi="Arial Nova"/>
+        <w:t>href</w:t>
+      </w:r>
+      <w:proofErr w:type="spellEnd"/>
+      <w:r>
+        <w:rPr>
+          <w:rStyle w:val="CdigoCar"/>
         </w:rPr>
         <w:t xml:space="preserve"> </w:t>
       </w:r>
-      <w:proofErr w:type="spellStart"/>
       <w:r>
         <w:rPr>
           <w:rStyle w:val="CdigoCar"/>
         </w:rPr>
-        <w:t>href</w:t>
-      </w:r>
-      <w:proofErr w:type="spellEnd"/>
+        <w:t>=</w:t>
+      </w:r>
       <w:r>
         <w:rPr>
           <w:rStyle w:val="CdigoCar"/>
         </w:rPr>
-        <w:t xml:space="preserve"> </w:t>
-      </w:r>
-      <w:proofErr w:type="gramStart"/>
+        <w:t>”</w:t>
+      </w:r>
       <w:r>
         <w:rPr>
           <w:rStyle w:val="CdigoCar"/>
         </w:rPr>
-        <w:t>=</w:t>
-      </w:r>
-      <w:r>
-        <w:rPr>
-          <w:rStyle w:val="CdigoCar"/>
-        </w:rPr>
-        <w:t>”</w:t>
-      </w:r>
-      <w:r>
-        <w:rPr>
-          <w:rStyle w:val="CdigoCar"/>
-        </w:rPr>
-        <w:t>#</w:t>
-      </w:r>
-      <w:proofErr w:type="gramEnd"/>
-      <w:r>
-        <w:rPr>
-          <w:rStyle w:val="CdigoCar"/>
-        </w:rPr>
-        <w:t xml:space="preserve">id” </w:t>
+        <w:t xml:space="preserve">#id” </w:t>
       </w:r>
       <w:r>
         <w:rPr>
@@ -1003,13 +987,26 @@
         <w:t>src</w:t>
       </w:r>
       <w:proofErr w:type="spellEnd"/>
-      <w:proofErr w:type="gramStart"/>
       <w:r>
         <w:t>=”Ruta</w:t>
       </w:r>
-      <w:proofErr w:type="gramEnd"/>
-      <w:r>
-        <w:t xml:space="preserve"> de la imagen”</w:t>
+      <w:r>
+        <w:t>_</w:t>
+      </w:r>
+      <w:r>
+        <w:t>de</w:t>
+      </w:r>
+      <w:r>
+        <w:t>_</w:t>
+      </w:r>
+      <w:r>
+        <w:t>la</w:t>
+      </w:r>
+      <w:r>
+        <w:t>_</w:t>
+      </w:r>
+      <w:r>
+        <w:t>imagen”</w:t>
       </w:r>
       <w:r>
         <w:t xml:space="preserve"> </w:t>
@@ -1020,7 +1017,13 @@
       </w:r>
       <w:proofErr w:type="spellEnd"/>
       <w:r>
-        <w:t>=”Texto en caso que no se cargue”&gt;</w:t>
+        <w:t xml:space="preserve">=”Texto </w:t>
+      </w:r>
+      <w:r>
+        <w:t>en caso de que</w:t>
+      </w:r>
+      <w:r>
+        <w:t xml:space="preserve"> no se cargue”&gt;</w:t>
       </w:r>
     </w:p>
     <w:p>
@@ -1040,13 +1043,20 @@
         <w:t>src</w:t>
       </w:r>
       <w:proofErr w:type="spellEnd"/>
-      <w:proofErr w:type="gramStart"/>
       <w:r>
         <w:t>=”Ruta</w:t>
       </w:r>
-      <w:proofErr w:type="gramEnd"/>
-      <w:r>
-        <w:t xml:space="preserve"> del vídeo” </w:t>
+      <w:r>
+        <w:t>_</w:t>
+      </w:r>
+      <w:r>
+        <w:t>del</w:t>
+      </w:r>
+      <w:r>
+        <w:t>_</w:t>
+      </w:r>
+      <w:r>
+        <w:t xml:space="preserve">vídeo” </w:t>
       </w:r>
       <w:proofErr w:type="spellStart"/>
       <w:r>
@@ -1099,13 +1109,20 @@
         <w:t>src</w:t>
       </w:r>
       <w:proofErr w:type="spellEnd"/>
-      <w:proofErr w:type="gramStart"/>
       <w:r>
         <w:t>=”Ruta</w:t>
       </w:r>
-      <w:proofErr w:type="gramEnd"/>
-      <w:r>
-        <w:t xml:space="preserve"> del audio” </w:t>
+      <w:r>
+        <w:t>_</w:t>
+      </w:r>
+      <w:r>
+        <w:t>del</w:t>
+      </w:r>
+      <w:r>
+        <w:t>_</w:t>
+      </w:r>
+      <w:r>
+        <w:t xml:space="preserve">audio” </w:t>
       </w:r>
       <w:proofErr w:type="spellStart"/>
       <w:r>
@@ -1195,6 +1212,7 @@
       </w:pPr>
       <w:proofErr w:type="spellStart"/>
       <w:r>
+        <w:lastRenderedPageBreak/>
         <w:t>text</w:t>
       </w:r>
       <w:proofErr w:type="spellEnd"/>
@@ -1209,7 +1227,6 @@
       </w:pPr>
       <w:proofErr w:type="spellStart"/>
       <w:r>
-        <w:lastRenderedPageBreak/>
         <w:t>password</w:t>
       </w:r>
       <w:proofErr w:type="spellEnd"/>
@@ -1600,6 +1617,7 @@
     </w:p>
     <w:p>
       <w:r>
+        <w:lastRenderedPageBreak/>
         <w:t>Se dividen en filas y columnas:</w:t>
       </w:r>
     </w:p>
@@ -1612,7 +1630,6 @@
         </w:numPr>
       </w:pPr>
       <w:r>
-        <w:lastRenderedPageBreak/>
         <w:t>&lt;</w:t>
       </w:r>
       <w:proofErr w:type="spellStart"/>
@@ -1678,7 +1695,6 @@
         <w:t>rel</w:t>
       </w:r>
       <w:proofErr w:type="spellEnd"/>
-      <w:proofErr w:type="gramStart"/>
       <w:r>
         <w:rPr>
           <w:rStyle w:val="CdigoCar"/>
@@ -1693,7 +1709,6 @@
         <w:t>icon</w:t>
       </w:r>
       <w:proofErr w:type="spellEnd"/>
-      <w:proofErr w:type="gramEnd"/>
       <w:r>
         <w:rPr>
           <w:rStyle w:val="CdigoCar"/>
@@ -1712,7 +1727,31 @@
         <w:rPr>
           <w:rStyle w:val="CdigoCar"/>
         </w:rPr>
-        <w:t>=”Ruta del ícono”&gt;</w:t>
+        <w:t>=”Ruta</w:t>
+      </w:r>
+      <w:r>
+        <w:rPr>
+          <w:rStyle w:val="CdigoCar"/>
+        </w:rPr>
+        <w:t>_</w:t>
+      </w:r>
+      <w:r>
+        <w:rPr>
+          <w:rStyle w:val="CdigoCar"/>
+        </w:rPr>
+        <w:t>del</w:t>
+      </w:r>
+      <w:r>
+        <w:rPr>
+          <w:rStyle w:val="CdigoCar"/>
+        </w:rPr>
+        <w:t>_</w:t>
+      </w:r>
+      <w:r>
+        <w:rPr>
+          <w:rStyle w:val="CdigoCar"/>
+        </w:rPr>
+        <w:t>ícono”&gt;</w:t>
       </w:r>
       <w:r>
         <w:t xml:space="preserve"> dentro de </w:t>

</xml_diff>